<commit_message>
journal mis à jour, ajout openclassroom
</commit_message>
<xml_diff>
--- a/jounalDeBord_SergeCodere.docx
+++ b/jounalDeBord_SergeCodere.docx
@@ -2,7 +2,111 @@
 <file path=word/document.xml><?xml version="1.0" encoding="utf-8"?>
 <w:document xmlns:ve="http://schemas.openxmlformats.org/markup-compatibility/2006" xmlns:o="urn:schemas-microsoft-com:office:office" xmlns:r="http://schemas.openxmlformats.org/officeDocument/2006/relationships" xmlns:m="http://schemas.openxmlformats.org/officeDocument/2006/math" xmlns:v="urn:schemas-microsoft-com:vml" xmlns:wp="http://schemas.openxmlformats.org/drawingml/2006/wordprocessingDrawing" xmlns:w10="urn:schemas-microsoft-com:office:word" xmlns:w="http://schemas.openxmlformats.org/wordprocessingml/2006/main" xmlns:wne="http://schemas.microsoft.com/office/word/2006/wordml">
   <w:body>
-    <w:p/>
+    <w:p>
+      <w:pPr>
+        <w:jc w:val="center"/>
+        <w:rPr>
+          <w:b/>
+          <w:sz w:val="28"/>
+          <w:szCs w:val="28"/>
+          <w:u w:val="single"/>
+        </w:rPr>
+      </w:pPr>
+      <w:r>
+        <w:rPr>
+          <w:b/>
+          <w:sz w:val="28"/>
+          <w:szCs w:val="28"/>
+          <w:u w:val="single"/>
+        </w:rPr>
+        <w:t>Journal de bord – Sprint 0</w:t>
+      </w:r>
+    </w:p>
+    <w:p>
+      <w:pPr>
+        <w:rPr>
+          <w:sz w:val="28"/>
+          <w:szCs w:val="28"/>
+        </w:rPr>
+      </w:pPr>
+      <w:r>
+        <w:rPr>
+          <w:sz w:val="28"/>
+          <w:szCs w:val="28"/>
+        </w:rPr>
+        <w:br/>
+        <w:t>27-03:</w:t>
+      </w:r>
+    </w:p>
+    <w:p>
+      <w:pPr>
+        <w:rPr>
+          <w:sz w:val="28"/>
+          <w:szCs w:val="28"/>
+        </w:rPr>
+      </w:pPr>
+      <w:r>
+        <w:rPr>
+          <w:sz w:val="28"/>
+          <w:szCs w:val="28"/>
+        </w:rPr>
+        <w:t>J'ai initialisé notre projet sur Jira et populer les tâches du Sprint 0.</w:t>
+      </w:r>
+      <w:r>
+        <w:rPr>
+          <w:sz w:val="28"/>
+          <w:szCs w:val="28"/>
+        </w:rPr>
+        <w:br/>
+        <w:t>L'invitation est lancé à mes collègues pour former l'équipe.</w:t>
+      </w:r>
+      <w:r>
+        <w:rPr>
+          <w:sz w:val="28"/>
+          <w:szCs w:val="28"/>
+        </w:rPr>
+        <w:br/>
+        <w:t>J'ai cloné le repository de notre projet du Git sur mon pc.</w:t>
+      </w:r>
+      <w:r>
+        <w:rPr>
+          <w:sz w:val="28"/>
+          <w:szCs w:val="28"/>
+        </w:rPr>
+        <w:br/>
+        <w:t>J'ai déposé mon journal et la capture écran de Open Classroom complété sur le Git du projet.</w:t>
+      </w:r>
+    </w:p>
+    <w:p>
+      <w:pPr>
+        <w:rPr>
+          <w:sz w:val="28"/>
+          <w:szCs w:val="28"/>
+        </w:rPr>
+      </w:pPr>
+    </w:p>
+    <w:p>
+      <w:pPr>
+        <w:rPr>
+          <w:sz w:val="28"/>
+          <w:szCs w:val="28"/>
+        </w:rPr>
+      </w:pPr>
+      <w:r>
+        <w:rPr>
+          <w:sz w:val="28"/>
+          <w:szCs w:val="28"/>
+        </w:rPr>
+        <w:t>xx-03</w:t>
+      </w:r>
+      <w:r>
+        <w:rPr>
+          <w:sz w:val="28"/>
+          <w:szCs w:val="28"/>
+        </w:rPr>
+        <w:t>:</w:t>
+      </w:r>
+    </w:p>
     <w:sectPr>
       <w:pgSz w:w="12240" w:h="15840"/>
       <w:pgMar w:top="504" w:right="504" w:bottom="504" w:left="504" w:header="0" w:footer="706" w:gutter="0"/>

</xml_diff>

<commit_message>
ajout details en supplement
</commit_message>
<xml_diff>
--- a/jounalDeBord_SergeCodere.docx
+++ b/jounalDeBord_SergeCodere.docx
@@ -50,7 +50,39 @@
           <w:sz w:val="28"/>
           <w:szCs w:val="28"/>
         </w:rPr>
-        <w:t>J'ai initialisé notre projet sur Jira et populer les tâches du Sprint 0.</w:t>
+        <w:t xml:space="preserve">J'ai initialisé notre projet sur </w:t>
+      </w:r>
+      <w:proofErr w:type="spellStart"/>
+      <w:r>
+        <w:rPr>
+          <w:sz w:val="28"/>
+          <w:szCs w:val="28"/>
+        </w:rPr>
+        <w:t>Jira</w:t>
+      </w:r>
+      <w:proofErr w:type="spellEnd"/>
+      <w:r>
+        <w:rPr>
+          <w:sz w:val="28"/>
+          <w:szCs w:val="28"/>
+        </w:rPr>
+        <w:t xml:space="preserve"> et </w:t>
+      </w:r>
+      <w:proofErr w:type="spellStart"/>
+      <w:r>
+        <w:rPr>
+          <w:sz w:val="28"/>
+          <w:szCs w:val="28"/>
+        </w:rPr>
+        <w:t>populer</w:t>
+      </w:r>
+      <w:proofErr w:type="spellEnd"/>
+      <w:r>
+        <w:rPr>
+          <w:sz w:val="28"/>
+          <w:szCs w:val="28"/>
+        </w:rPr>
+        <w:t xml:space="preserve"> les tâches du Sprint 0.</w:t>
       </w:r>
       <w:r>
         <w:rPr>
@@ -58,7 +90,23 @@
           <w:szCs w:val="28"/>
         </w:rPr>
         <w:br/>
-        <w:t>L'invitation est lancé à mes collègues pour former l'équipe.</w:t>
+        <w:t xml:space="preserve">L'invitation est </w:t>
+      </w:r>
+      <w:proofErr w:type="gramStart"/>
+      <w:r>
+        <w:rPr>
+          <w:sz w:val="28"/>
+          <w:szCs w:val="28"/>
+        </w:rPr>
+        <w:t>lancé</w:t>
+      </w:r>
+      <w:proofErr w:type="gramEnd"/>
+      <w:r>
+        <w:rPr>
+          <w:sz w:val="28"/>
+          <w:szCs w:val="28"/>
+        </w:rPr>
+        <w:t xml:space="preserve"> à mes collègues pour former l'équipe.</w:t>
       </w:r>
       <w:r>
         <w:rPr>
@@ -66,7 +114,23 @@
           <w:szCs w:val="28"/>
         </w:rPr>
         <w:br/>
-        <w:t>J'ai cloné le repository de notre projet du Git sur mon pc.</w:t>
+        <w:t xml:space="preserve">J'ai cloné le </w:t>
+      </w:r>
+      <w:proofErr w:type="spellStart"/>
+      <w:r>
+        <w:rPr>
+          <w:sz w:val="28"/>
+          <w:szCs w:val="28"/>
+        </w:rPr>
+        <w:t>repository</w:t>
+      </w:r>
+      <w:proofErr w:type="spellEnd"/>
+      <w:r>
+        <w:rPr>
+          <w:sz w:val="28"/>
+          <w:szCs w:val="28"/>
+        </w:rPr>
+        <w:t xml:space="preserve"> de notre projet du Git sur mon pc.</w:t>
       </w:r>
       <w:r>
         <w:rPr>
@@ -74,7 +138,23 @@
           <w:szCs w:val="28"/>
         </w:rPr>
         <w:br/>
-        <w:t>J'ai déposé mon journal et la capture écran de Open Classroom complété sur le Git du projet.</w:t>
+        <w:t xml:space="preserve">J'ai déposé mon journal et la capture écran de Open </w:t>
+      </w:r>
+      <w:proofErr w:type="spellStart"/>
+      <w:r>
+        <w:rPr>
+          <w:sz w:val="28"/>
+          <w:szCs w:val="28"/>
+        </w:rPr>
+        <w:t>Classroom</w:t>
+      </w:r>
+      <w:proofErr w:type="spellEnd"/>
+      <w:r>
+        <w:rPr>
+          <w:sz w:val="28"/>
+          <w:szCs w:val="28"/>
+        </w:rPr>
+        <w:t xml:space="preserve"> complété sur le Git du projet.</w:t>
       </w:r>
     </w:p>
     <w:p>
@@ -97,7 +177,14 @@
           <w:sz w:val="28"/>
           <w:szCs w:val="28"/>
         </w:rPr>
-        <w:t>xx-03</w:t>
+        <w:t>31</w:t>
+      </w:r>
+      <w:r>
+        <w:rPr>
+          <w:sz w:val="28"/>
+          <w:szCs w:val="28"/>
+        </w:rPr>
+        <w:t>-03</w:t>
       </w:r>
       <w:r>
         <w:rPr>
@@ -105,6 +192,68 @@
           <w:szCs w:val="28"/>
         </w:rPr>
         <w:t>:</w:t>
+      </w:r>
+    </w:p>
+    <w:p>
+      <w:pPr>
+        <w:rPr>
+          <w:sz w:val="28"/>
+          <w:szCs w:val="28"/>
+        </w:rPr>
+      </w:pPr>
+      <w:r>
+        <w:rPr>
+          <w:sz w:val="28"/>
+          <w:szCs w:val="28"/>
+        </w:rPr>
+        <w:t xml:space="preserve">Ajout détails de </w:t>
+      </w:r>
+      <w:proofErr w:type="spellStart"/>
+      <w:r>
+        <w:rPr>
+          <w:sz w:val="28"/>
+          <w:szCs w:val="28"/>
+        </w:rPr>
+        <w:t>Jira</w:t>
+      </w:r>
+      <w:proofErr w:type="spellEnd"/>
+      <w:r>
+        <w:rPr>
+          <w:sz w:val="28"/>
+          <w:szCs w:val="28"/>
+        </w:rPr>
+        <w:t xml:space="preserve"> au résumé </w:t>
+      </w:r>
+      <w:proofErr w:type="spellStart"/>
+      <w:r>
+        <w:rPr>
+          <w:sz w:val="28"/>
+          <w:szCs w:val="28"/>
+        </w:rPr>
+        <w:t>Scrum</w:t>
+      </w:r>
+      <w:proofErr w:type="spellEnd"/>
+      <w:r>
+        <w:rPr>
+          <w:sz w:val="28"/>
+          <w:szCs w:val="28"/>
+        </w:rPr>
+        <w:t xml:space="preserve"> de l'équipe</w:t>
+      </w:r>
+    </w:p>
+    <w:p>
+      <w:pPr>
+        <w:rPr>
+          <w:sz w:val="28"/>
+          <w:szCs w:val="28"/>
+        </w:rPr>
+      </w:pPr>
+      <w:r>
+        <w:rPr>
+          <w:sz w:val="28"/>
+          <w:szCs w:val="28"/>
+        </w:rPr>
+        <w:t>Ajout détails aux normes</w:t>
       </w:r>
     </w:p>
     <w:sectPr>

</xml_diff>